<commit_message>
informe sin errores y con conclusion
</commit_message>
<xml_diff>
--- a/Docs/Informe Compiladores(completo).docx
+++ b/Docs/Informe Compiladores(completo).docx
@@ -811,14 +811,12 @@
                 <w:b/>
               </w:rPr>
             </w:pPr>
-            <w:proofErr w:type="spellStart"/>
             <w:r>
               <w:rPr>
                 <w:b/>
               </w:rPr>
               <w:t>Est</w:t>
             </w:r>
-            <w:proofErr w:type="spellEnd"/>
           </w:p>
         </w:tc>
         <w:tc>
@@ -4877,7 +4875,6 @@
                 <w:sz w:val="18"/>
               </w:rPr>
             </w:pPr>
-            <w:proofErr w:type="spellStart"/>
             <w:r>
               <w:rPr>
                 <w:b/>
@@ -4885,7 +4882,6 @@
               </w:rPr>
               <w:t>Est</w:t>
             </w:r>
-            <w:proofErr w:type="spellEnd"/>
           </w:p>
         </w:tc>
         <w:tc>
@@ -11812,21 +11808,12 @@
                       <w:lang w:val="en-US"/>
                     </w:rPr>
                   </w:pPr>
-                  <w:proofErr w:type="gramStart"/>
                   <w:r>
                     <w:rPr>
                       <w:i/>
                       <w:lang w:val="en-US"/>
                     </w:rPr>
-                    <w:t>if(</w:t>
-                  </w:r>
-                  <w:proofErr w:type="gramEnd"/>
-                  <w:r>
-                    <w:rPr>
-                      <w:i/>
-                      <w:lang w:val="en-US"/>
-                    </w:rPr>
-                    <w:t>a&lt;&lt;b) then</w:t>
+                    <w:t>if(a&lt;&lt;b) then</w:t>
                   </w:r>
                   <w:r>
                     <w:rPr>
@@ -12182,27 +12169,7 @@
           <w:szCs w:val="22"/>
           <w:lang w:eastAsia="en-US"/>
         </w:rPr>
-        <w:t xml:space="preserve">Por el lado de las sentencias, una correcta es o bien una incompleta con el ‘;’ o una con error y un ‘;’,  eso es para evitar errores </w:t>
-      </w:r>
-      <w:proofErr w:type="spellStart"/>
-      <w:r>
-        <w:rPr>
-          <w:rFonts w:ascii="Calibri" w:eastAsia="Calibri" w:hAnsi="Calibri"/>
-          <w:sz w:val="22"/>
-          <w:szCs w:val="22"/>
-          <w:lang w:eastAsia="en-US"/>
-        </w:rPr>
-        <w:t>shift</w:t>
-      </w:r>
-      <w:proofErr w:type="spellEnd"/>
-      <w:r>
-        <w:rPr>
-          <w:rFonts w:ascii="Calibri" w:eastAsia="Calibri" w:hAnsi="Calibri"/>
-          <w:sz w:val="22"/>
-          <w:szCs w:val="22"/>
-          <w:lang w:eastAsia="en-US"/>
-        </w:rPr>
-        <w:t>/reduce.</w:t>
+        <w:t>Por el lado de las sentencias, una correcta es o bien una incompleta con el ‘;’ o una con error y un ‘;’,  eso es para evitar errores shift/reduce.</w:t>
       </w:r>
     </w:p>
     <w:p>
@@ -12393,17 +12360,6 @@
           <w:tab w:val="left" w:pos="1695"/>
         </w:tabs>
         <w:rPr>
-          <w:sz w:val="24"/>
-          <w:szCs w:val="24"/>
-        </w:rPr>
-      </w:pPr>
-    </w:p>
-    <w:p>
-      <w:pPr>
-        <w:tabs>
-          <w:tab w:val="left" w:pos="1695"/>
-        </w:tabs>
-        <w:rPr>
           <w:b/>
           <w:sz w:val="24"/>
           <w:szCs w:val="24"/>
@@ -12459,84 +12415,7 @@
           <w:szCs w:val="24"/>
           <w:u w:val="single"/>
         </w:rPr>
-        <w:t>Operadores y operandos:</w:t>
-      </w:r>
-      <w:r>
-        <w:rPr>
-          <w:sz w:val="24"/>
-          <w:szCs w:val="24"/>
-        </w:rPr>
-        <w:t xml:space="preserve"> se insertan directamente en la polaca, estas inserciones se realizan siempre al final, por lo tanto desde la gramática se tuvo especial cuidado para que las inserciones se hagan en el orden adecuado </w:t>
-      </w:r>
-      <w:r>
-        <w:rPr>
-          <w:sz w:val="24"/>
-          <w:szCs w:val="24"/>
-        </w:rPr>
-        <w:sym w:font="Wingdings" w:char="F0E0"/>
-      </w:r>
-      <w:r>
-        <w:rPr>
-          <w:sz w:val="24"/>
-          <w:szCs w:val="24"/>
-        </w:rPr>
-        <w:t xml:space="preserve"> </w:t>
-      </w:r>
-      <w:proofErr w:type="spellStart"/>
-      <w:r>
-        <w:rPr>
-          <w:sz w:val="24"/>
-          <w:szCs w:val="24"/>
-        </w:rPr>
-        <w:t>a+b</w:t>
-      </w:r>
-      <w:proofErr w:type="spellEnd"/>
-      <w:r>
-        <w:rPr>
-          <w:sz w:val="24"/>
-          <w:szCs w:val="24"/>
-        </w:rPr>
-        <w:t>, primero se inserta ‘a’ luego ‘b’ luego ‘+’.</w:t>
-      </w:r>
-      <w:r>
-        <w:rPr>
-          <w:sz w:val="24"/>
-          <w:szCs w:val="24"/>
-        </w:rPr>
-        <w:br/>
-        <w:t xml:space="preserve">Dentro de nuestra gramática tenemos la regla “factor: ID|CTE;”, es aquí cuando agregamos a la polaca el </w:t>
-      </w:r>
-      <w:proofErr w:type="spellStart"/>
-      <w:r>
-        <w:rPr>
-          <w:sz w:val="24"/>
-          <w:szCs w:val="24"/>
-        </w:rPr>
-        <w:t>token</w:t>
-      </w:r>
-      <w:proofErr w:type="spellEnd"/>
-      <w:r>
-        <w:rPr>
-          <w:sz w:val="24"/>
-          <w:szCs w:val="24"/>
-        </w:rPr>
-        <w:t xml:space="preserve"> leído ($1.ival, su posición en la tabla de símbolos).</w:t>
-      </w:r>
-      <w:r>
-        <w:rPr>
-          <w:sz w:val="24"/>
-          <w:szCs w:val="24"/>
-        </w:rPr>
-        <w:br/>
-        <w:t>Gracias a la recursividad a izquierda, siempre vamos a encontrar que el primer operando llega a la regla mencionada antes que el segundo. Luego en las reglas referidas a operaciones, ya sea en operadores lógicos como aritméticos, se insertan en la polaca los operadores correspondientes. (*1)</w:t>
-      </w:r>
-      <w:r>
-        <w:rPr>
-          <w:sz w:val="24"/>
-          <w:szCs w:val="24"/>
-        </w:rPr>
-        <w:br/>
-        <w:t>*</w:t>
+        <w:t xml:space="preserve">Operadores y </w:t>
       </w:r>
       <w:r>
         <w:rPr>
@@ -12544,22 +12423,7 @@
           <w:szCs w:val="24"/>
           <w:u w:val="single"/>
         </w:rPr>
-        <w:t>Precedencia:</w:t>
-      </w:r>
-      <w:r>
-        <w:rPr>
-          <w:sz w:val="24"/>
-          <w:szCs w:val="24"/>
-        </w:rPr>
-        <w:t xml:space="preserve"> gracias a que se tuvo en cuenta la precedencia de operadores desde un principio, no se necesito tomar recaudos para que se refleje correctamente la precedencia en la polaca.</w:t>
-      </w:r>
-      <w:r>
-        <w:rPr>
-          <w:sz w:val="24"/>
-          <w:szCs w:val="24"/>
-        </w:rPr>
-        <w:br/>
-        <w:t>*</w:t>
+        <w:t>operando</w:t>
       </w:r>
       <w:r>
         <w:rPr>
@@ -12567,30 +12431,90 @@
           <w:szCs w:val="24"/>
           <w:u w:val="single"/>
         </w:rPr>
-        <w:t>Asignación</w:t>
+        <w:t>:</w:t>
       </w:r>
       <w:r>
         <w:rPr>
           <w:sz w:val="24"/>
           <w:szCs w:val="24"/>
         </w:rPr>
-        <w:t xml:space="preserve">: “ID ‘=’ expresión”, llegados a este punto, la expresión esta correctamente insertada en la polaca, faltan insertar los </w:t>
-      </w:r>
-      <w:proofErr w:type="spellStart"/>
+        <w:t xml:space="preserve"> se insertan directamente en la polaca, estas inserciones se realizan siempre al final, por lo tanto desde la gramática se tuvo especial cuidado para que las inserciones se hagan en el orden adecuado </w:t>
+      </w:r>
       <w:r>
         <w:rPr>
           <w:sz w:val="24"/>
           <w:szCs w:val="24"/>
         </w:rPr>
-        <w:t>token</w:t>
-      </w:r>
-      <w:proofErr w:type="spellEnd"/>
+        <w:sym w:font="Wingdings" w:char="F0E0"/>
+      </w:r>
       <w:r>
         <w:rPr>
           <w:sz w:val="24"/>
           <w:szCs w:val="24"/>
         </w:rPr>
-        <w:t xml:space="preserve"> ID e ‘=’, ahora se debe insertar primero el ID y luego el ‘=’, por lo tanto insertamos, $1.ival e “=” en ese orden. (2*)</w:t>
+        <w:t xml:space="preserve"> a+b, primero se inserta ‘a’ luego ‘b’ luego ‘+’.</w:t>
+      </w:r>
+      <w:r>
+        <w:rPr>
+          <w:sz w:val="24"/>
+          <w:szCs w:val="24"/>
+        </w:rPr>
+        <w:br/>
+        <w:t>Dentro de nuestra gramática tenemos la regla “factor: ID|CTE;”, es aquí cuando agregamos a la polaca el token leído ($1.ival, su posición en la tabla de símbolos).</w:t>
+      </w:r>
+      <w:r>
+        <w:rPr>
+          <w:sz w:val="24"/>
+          <w:szCs w:val="24"/>
+        </w:rPr>
+        <w:br/>
+        <w:t>Gracias a la recursividad a izquierda, siempre vamos a encontrar que el primer operando llega a la regla mencionada antes que el segundo. Luego en las reglas referidas a operaciones, ya sea en operadores lógicos como aritméticos, se insertan en la polaca los operadores correspondientes. (*1)</w:t>
+      </w:r>
+      <w:r>
+        <w:rPr>
+          <w:sz w:val="24"/>
+          <w:szCs w:val="24"/>
+        </w:rPr>
+        <w:br/>
+        <w:t>*</w:t>
+      </w:r>
+      <w:r>
+        <w:rPr>
+          <w:sz w:val="24"/>
+          <w:szCs w:val="24"/>
+          <w:u w:val="single"/>
+        </w:rPr>
+        <w:t>Precedencia:</w:t>
+      </w:r>
+      <w:r>
+        <w:rPr>
+          <w:sz w:val="24"/>
+          <w:szCs w:val="24"/>
+        </w:rPr>
+        <w:t xml:space="preserve"> gracias a que se tuvo en cuenta la precedencia de operadores desde un principio, no se necesito tomar recaudos para que se refleje correctamente la precedencia en la polaca.</w:t>
+      </w:r>
+      <w:r>
+        <w:rPr>
+          <w:sz w:val="24"/>
+          <w:szCs w:val="24"/>
+        </w:rPr>
+        <w:br/>
+        <w:t>*</w:t>
+      </w:r>
+      <w:r>
+        <w:rPr>
+          <w:sz w:val="24"/>
+          <w:szCs w:val="24"/>
+          <w:u w:val="single"/>
+        </w:rPr>
+        <w:t>Asignación</w:t>
+      </w:r>
+      <w:r>
+        <w:rPr>
+          <w:sz w:val="24"/>
+          <w:szCs w:val="24"/>
+        </w:rPr>
+        <w:t>: “ID ‘=’ expresión”, llegados a este punto, la expresión esta correctamente insertada en la polaca, faltan insertar los token ID e ‘=’, ahora se debe insertar primero el ID y luego el ‘=’, por lo tanto insertamos, $1.ival e “=” en ese orden. (2*)</w:t>
       </w:r>
     </w:p>
     <w:p>
@@ -12610,61 +12534,27 @@
         </w:rPr>
         <w:t xml:space="preserve">(*1)  </w:t>
       </w:r>
-      <w:proofErr w:type="gramStart"/>
       <w:r>
         <w:rPr>
           <w:sz w:val="16"/>
           <w:szCs w:val="16"/>
         </w:rPr>
-        <w:t>en</w:t>
-      </w:r>
-      <w:proofErr w:type="gramEnd"/>
+        <w:t>En</w:t>
+      </w:r>
       <w:r>
         <w:rPr>
           <w:sz w:val="16"/>
           <w:szCs w:val="16"/>
         </w:rPr>
-        <w:t xml:space="preserve"> la gramática se cambio la regla condición, antes era “</w:t>
-      </w:r>
-      <w:proofErr w:type="spellStart"/>
+        <w:t xml:space="preserve"> la gramática se cambio la regla condición, antes era “cond: expresión comparador expresión” donde luego la regla del comparador era “comparador: &lt;|&gt;|&lt;=|&gt;=|==|!=”.  Esto se cambió y reemplazó en condición para poder insertar correctamente en la polaca (ver gramática actual)</w:t>
+      </w:r>
       <w:r>
         <w:rPr>
           <w:sz w:val="16"/>
           <w:szCs w:val="16"/>
         </w:rPr>
-        <w:t>cond</w:t>
-      </w:r>
-      <w:proofErr w:type="spellEnd"/>
-      <w:r>
-        <w:rPr>
-          <w:sz w:val="16"/>
-          <w:szCs w:val="16"/>
-        </w:rPr>
-        <w:t>: expresión comparador expresión” donde luego la regla del comparador era “comparador: &lt;|&gt;|&lt;=|&gt;=|==|!=”.  Esto se cambió y reemplazó en condición para poder insertar correctamente en la polaca (ver gramática actual)</w:t>
-      </w:r>
-      <w:r>
-        <w:rPr>
-          <w:sz w:val="16"/>
-          <w:szCs w:val="16"/>
-        </w:rPr>
         <w:br/>
-        <w:t xml:space="preserve">(*2) la asignación es un caso especial de la polaca, dado que para a=b por ejemplo, la polaca resultante es </w:t>
-      </w:r>
-      <w:proofErr w:type="spellStart"/>
-      <w:r>
-        <w:rPr>
-          <w:sz w:val="16"/>
-          <w:szCs w:val="16"/>
-        </w:rPr>
-        <w:t>b|a</w:t>
-      </w:r>
-      <w:proofErr w:type="spellEnd"/>
-      <w:r>
-        <w:rPr>
-          <w:sz w:val="16"/>
-          <w:szCs w:val="16"/>
-        </w:rPr>
-        <w:t>|=, por lo tanto se debe tener en cuenta al hacer el código assembler.</w:t>
+        <w:t>(*2) la asignación es un caso especial de la polaca, dado que para a=b por ejemplo, la polaca resultante es b|a|=, por lo tanto se debe tener en cuenta al hacer el código assembler.</w:t>
       </w:r>
     </w:p>
     <w:p>
@@ -12729,424 +12619,210 @@
         </w:rPr>
         <w:t>*</w:t>
       </w:r>
-      <w:proofErr w:type="spellStart"/>
       <w:r>
         <w:rPr>
           <w:sz w:val="24"/>
           <w:szCs w:val="24"/>
           <w:u w:val="single"/>
         </w:rPr>
-        <w:t>Call</w:t>
-      </w:r>
-      <w:proofErr w:type="spellEnd"/>
+        <w:t>Call, Return y fin de funciones:</w:t>
+      </w:r>
+      <w:r>
+        <w:rPr>
+          <w:sz w:val="24"/>
+          <w:szCs w:val="24"/>
+        </w:rPr>
+        <w:t xml:space="preserve"> para el llamado de funciones, dado el ID ($2.sval) se busca en la estructura antes mencionada la posición del arreglo donde se encuentra el label, y se agregan este número y el operador de CALL. En los return simplemente se añade el operador RETURN, que indicara el fin de la función. A su vez se añade un operador return al final de la función, haya otro antes o no. Esta decisión se basó en que la lógica necesitada para evitar el doble Return era compleja, y es inaceptable que no haya ninguno.</w:t>
+      </w:r>
+    </w:p>
+    <w:p>
+      <w:pPr>
+        <w:tabs>
+          <w:tab w:val="left" w:pos="1695"/>
+        </w:tabs>
+        <w:rPr>
+          <w:sz w:val="24"/>
+          <w:szCs w:val="24"/>
+        </w:rPr>
+      </w:pPr>
+      <w:r>
+        <w:rPr>
+          <w:sz w:val="24"/>
+          <w:szCs w:val="24"/>
+        </w:rPr>
+        <w:t>*</w:t>
+      </w:r>
       <w:r>
         <w:rPr>
           <w:sz w:val="24"/>
           <w:szCs w:val="24"/>
           <w:u w:val="single"/>
         </w:rPr>
-        <w:t xml:space="preserve">, </w:t>
-      </w:r>
-      <w:proofErr w:type="spellStart"/>
+        <w:t>Parámetros:</w:t>
+      </w:r>
+      <w:r>
+        <w:rPr>
+          <w:sz w:val="24"/>
+          <w:szCs w:val="24"/>
+        </w:rPr>
+        <w:t xml:space="preserve"> para el pasaje de parámetros, ya sea en llamados a función o en las declaraciones, se insertan en el orden que llegan dentro de la polaca, y hay que asegurarse que existan 2 etiquetas que l</w:t>
+      </w:r>
+      <w:r>
+        <w:rPr>
+          <w:sz w:val="24"/>
+          <w:szCs w:val="24"/>
+        </w:rPr>
+        <w:t>os encierren (de manera de poder</w:t>
+      </w:r>
+      <w:r>
+        <w:rPr>
+          <w:sz w:val="24"/>
+          <w:szCs w:val="24"/>
+        </w:rPr>
+        <w:t xml:space="preserve"> reconocer cuando comienzan y cuando terminan), para el caso de llamados una etiqueta es el operador CALL, y la otra es el puntero a la función (“PI(x)”). En la declaración, se utiliza como </w:t>
+      </w:r>
+      <w:r>
+        <w:rPr>
+          <w:sz w:val="24"/>
+          <w:szCs w:val="24"/>
+        </w:rPr>
+        <w:t>primera</w:t>
+      </w:r>
+      <w:r>
+        <w:rPr>
+          <w:sz w:val="24"/>
+          <w:szCs w:val="24"/>
+        </w:rPr>
+        <w:t xml:space="preserve"> etiqueta el label de la función y para el final se agregó uno nuevo (“Func_param”) como ayuda. </w:t>
+      </w:r>
+    </w:p>
+    <w:p>
+      <w:pPr>
+        <w:tabs>
+          <w:tab w:val="left" w:pos="1695"/>
+        </w:tabs>
+        <w:rPr>
+          <w:sz w:val="24"/>
+          <w:szCs w:val="24"/>
+        </w:rPr>
+      </w:pPr>
+      <w:r>
+        <w:rPr>
+          <w:sz w:val="24"/>
+          <w:szCs w:val="24"/>
+        </w:rPr>
+        <w:t>*</w:t>
+      </w:r>
       <w:r>
         <w:rPr>
           <w:sz w:val="24"/>
           <w:szCs w:val="24"/>
           <w:u w:val="single"/>
         </w:rPr>
-        <w:t>Return</w:t>
-      </w:r>
-      <w:proofErr w:type="spellEnd"/>
+        <w:t>Sentencias de control:</w:t>
+      </w:r>
       <w:r>
         <w:rPr>
           <w:sz w:val="24"/>
           <w:szCs w:val="24"/>
-          <w:u w:val="single"/>
-        </w:rPr>
-        <w:t xml:space="preserve"> y fin de funciones:</w:t>
+        </w:rPr>
+        <w:t xml:space="preserve"> para las sentencias de control se procedió de la siguiente manera.</w:t>
       </w:r>
       <w:r>
         <w:rPr>
           <w:sz w:val="24"/>
           <w:szCs w:val="24"/>
         </w:rPr>
-        <w:t xml:space="preserve"> para el llamado de funciones, dado el ID ($2.sval) se busca en la estructura antes mencionada la posición del arreglo donde se encuentra el </w:t>
-      </w:r>
-      <w:proofErr w:type="spellStart"/>
-      <w:r>
-        <w:rPr>
+        <w:br/>
+      </w:r>
+      <w:r>
+        <w:rPr>
+          <w:i/>
           <w:sz w:val="24"/>
           <w:szCs w:val="24"/>
         </w:rPr>
-        <w:t>label</w:t>
-      </w:r>
-      <w:proofErr w:type="spellEnd"/>
+        <w:t>IF:</w:t>
+      </w:r>
       <w:r>
         <w:rPr>
           <w:sz w:val="24"/>
           <w:szCs w:val="24"/>
         </w:rPr>
-        <w:t xml:space="preserve">, y se agregan este número y el operador de CALL. En los </w:t>
-      </w:r>
-      <w:proofErr w:type="spellStart"/>
+        <w:t xml:space="preserve"> luego de insertar la operación de condición, se apila la posición actual de la polaca, se inserta un vacío (saltear la posición) y se añade el operador de salto por falso</w:t>
+      </w:r>
       <w:r>
         <w:rPr>
           <w:sz w:val="24"/>
           <w:szCs w:val="24"/>
         </w:rPr>
-        <w:t>return</w:t>
-      </w:r>
-      <w:proofErr w:type="spellEnd"/>
+        <w:sym w:font="Wingdings" w:char="F0E0"/>
+      </w:r>
       <w:r>
         <w:rPr>
           <w:sz w:val="24"/>
           <w:szCs w:val="24"/>
         </w:rPr>
-        <w:t xml:space="preserve"> simplemente se añade el operador RETURN, que indicara el fin de la función. A su vez se añade un operador </w:t>
-      </w:r>
-      <w:proofErr w:type="spellStart"/>
+        <w:t xml:space="preserve"> …|“&lt;” | “ ”|#BF|…</w:t>
+      </w:r>
       <w:r>
         <w:rPr>
           <w:sz w:val="24"/>
           <w:szCs w:val="24"/>
         </w:rPr>
-        <w:t>return</w:t>
-      </w:r>
-      <w:proofErr w:type="spellEnd"/>
+        <w:br/>
+        <w:t xml:space="preserve">a continuación se procede normalmente, con las sentencias que siguen, luego al encontrar el ELSE se desapila el valor de la pila, se apila la posición actual, se deja un lugar vacío en la polaca y luego se inserta el operador de salto incondicional. Ahora se toma la posición actual de la polaca, y se la inserta, en la posición dada por el valor recién </w:t>
+      </w:r>
       <w:r>
         <w:rPr>
           <w:sz w:val="24"/>
           <w:szCs w:val="24"/>
         </w:rPr>
-        <w:t xml:space="preserve"> al final de la función, haya otro antes o no. Esta decisión se basó en que la lógica necesitada para evitar el doble </w:t>
-      </w:r>
-      <w:proofErr w:type="spellStart"/>
+        <w:t>desapilado</w:t>
+      </w:r>
       <w:r>
         <w:rPr>
           <w:sz w:val="24"/>
           <w:szCs w:val="24"/>
         </w:rPr>
-        <w:t>Return</w:t>
-      </w:r>
-      <w:proofErr w:type="spellEnd"/>
+        <w:t xml:space="preserve"> (indicando donde debe saltar el #BF).Finalmente se inserta una etiqueta, que sólo es necesaria para el Assembler.</w:t>
+      </w:r>
       <w:r>
         <w:rPr>
           <w:sz w:val="24"/>
           <w:szCs w:val="24"/>
         </w:rPr>
-        <w:t xml:space="preserve"> era compleja, y es inaceptable que no haya ninguno.</w:t>
-      </w:r>
-    </w:p>
-    <w:p>
-      <w:pPr>
-        <w:tabs>
-          <w:tab w:val="left" w:pos="1695"/>
-        </w:tabs>
+        <w:br/>
+        <w:t>Cuando finaliza el bloque de sentencias del ELSE, y por ende finaliza el IF, se desapila el valor guardado anteriormente, y se utiliza como índice, para insertar la posición de la polaca, en el último lugar vacío, luego se coloca la etiqueta correspondiente.</w:t>
+      </w:r>
+      <w:r>
         <w:rPr>
           <w:sz w:val="24"/>
           <w:szCs w:val="24"/>
         </w:rPr>
-      </w:pPr>
+        <w:br/>
+        <w:t>En caso que la sentencia IF no posea un bloque ELSE, al terminar el único bloque que hay, se procede igual que al finalizar el Bloque ELSE.</w:t>
+      </w:r>
       <w:r>
         <w:rPr>
           <w:sz w:val="24"/>
           <w:szCs w:val="24"/>
         </w:rPr>
-        <w:t>*</w:t>
-      </w:r>
-      <w:r>
-        <w:rPr>
+        <w:br/>
+      </w:r>
+      <w:r>
+        <w:rPr>
+          <w:i/>
           <w:sz w:val="24"/>
           <w:szCs w:val="24"/>
-          <w:u w:val="single"/>
-        </w:rPr>
-        <w:t>Parámetros:</w:t>
+        </w:rPr>
+        <w:t>LOOP:</w:t>
       </w:r>
       <w:r>
         <w:rPr>
           <w:sz w:val="24"/>
           <w:szCs w:val="24"/>
         </w:rPr>
-        <w:t xml:space="preserve"> para el pasaje de parámetros, ya sea en llamados a función o en las declaraciones, se insertan en el orden que llegan dentro de la polaca, y hay que asegurarse que existan 2 etiquetas que los encierren (de manera de podes reconocer cuando comienzan y cuando terminan), para el caso de llamados una etiqueta es el operador CALL, y la otra es el puntero a la función (“PI(x)”). En la declaración, se utiliza como </w:t>
-      </w:r>
-      <w:proofErr w:type="gramStart"/>
-      <w:r>
-        <w:rPr>
-          <w:sz w:val="24"/>
-          <w:szCs w:val="24"/>
-        </w:rPr>
-        <w:t>primer</w:t>
-      </w:r>
-      <w:proofErr w:type="gramEnd"/>
-      <w:r>
-        <w:rPr>
-          <w:sz w:val="24"/>
-          <w:szCs w:val="24"/>
-        </w:rPr>
-        <w:t xml:space="preserve"> etiqueta el </w:t>
-      </w:r>
-      <w:proofErr w:type="spellStart"/>
-      <w:r>
-        <w:rPr>
-          <w:sz w:val="24"/>
-          <w:szCs w:val="24"/>
-        </w:rPr>
-        <w:t>label</w:t>
-      </w:r>
-      <w:proofErr w:type="spellEnd"/>
-      <w:r>
-        <w:rPr>
-          <w:sz w:val="24"/>
-          <w:szCs w:val="24"/>
-        </w:rPr>
-        <w:t xml:space="preserve"> de la función y para el final se agregó uno nuevo (“</w:t>
-      </w:r>
-      <w:proofErr w:type="spellStart"/>
-      <w:r>
-        <w:rPr>
-          <w:sz w:val="24"/>
-          <w:szCs w:val="24"/>
-        </w:rPr>
-        <w:t>Func_param</w:t>
-      </w:r>
-      <w:proofErr w:type="spellEnd"/>
-      <w:r>
-        <w:rPr>
-          <w:sz w:val="24"/>
-          <w:szCs w:val="24"/>
-        </w:rPr>
-        <w:t xml:space="preserve">”) como ayuda. </w:t>
-      </w:r>
-    </w:p>
-    <w:p>
-      <w:pPr>
-        <w:tabs>
-          <w:tab w:val="left" w:pos="1695"/>
-        </w:tabs>
-        <w:rPr>
-          <w:sz w:val="24"/>
-          <w:szCs w:val="24"/>
-        </w:rPr>
-      </w:pPr>
-      <w:r>
-        <w:rPr>
-          <w:sz w:val="24"/>
-          <w:szCs w:val="24"/>
-        </w:rPr>
-        <w:t>*</w:t>
-      </w:r>
-      <w:r>
-        <w:rPr>
-          <w:sz w:val="24"/>
-          <w:szCs w:val="24"/>
-          <w:u w:val="single"/>
-        </w:rPr>
-        <w:t>Sentencias de control:</w:t>
-      </w:r>
-      <w:r>
-        <w:rPr>
-          <w:sz w:val="24"/>
-          <w:szCs w:val="24"/>
-        </w:rPr>
-        <w:t xml:space="preserve"> para las sentencias de control se procedió de la siguiente manera.</w:t>
-      </w:r>
-      <w:r>
-        <w:rPr>
-          <w:sz w:val="24"/>
-          <w:szCs w:val="24"/>
-        </w:rPr>
-        <w:br/>
-        <w:t>IF: luego de insertar la operación de condición, se apila la posición actual de la polaca, se inserta un vacío (saltear la posición) y se añade el operador de salto por falso</w:t>
-      </w:r>
-      <w:r>
-        <w:rPr>
-          <w:sz w:val="24"/>
-          <w:szCs w:val="24"/>
-        </w:rPr>
-        <w:sym w:font="Wingdings" w:char="F0E0"/>
-      </w:r>
-      <w:r>
-        <w:rPr>
-          <w:sz w:val="24"/>
-          <w:szCs w:val="24"/>
-        </w:rPr>
-        <w:t xml:space="preserve"> …|“&lt;” | </w:t>
-      </w:r>
-      <w:proofErr w:type="gramStart"/>
-      <w:r>
-        <w:rPr>
-          <w:sz w:val="24"/>
-          <w:szCs w:val="24"/>
-        </w:rPr>
-        <w:t>“ ”</w:t>
-      </w:r>
-      <w:proofErr w:type="gramEnd"/>
-      <w:r>
-        <w:rPr>
-          <w:sz w:val="24"/>
-          <w:szCs w:val="24"/>
-        </w:rPr>
-        <w:t>|#BF|…</w:t>
-      </w:r>
-      <w:r>
-        <w:rPr>
-          <w:sz w:val="24"/>
-          <w:szCs w:val="24"/>
-        </w:rPr>
-        <w:br/>
-        <w:t xml:space="preserve">a continuación se procede normalmente, con las sentencias que siguen, luego al encontrar el ELSE se </w:t>
-      </w:r>
-      <w:proofErr w:type="spellStart"/>
-      <w:r>
-        <w:rPr>
-          <w:sz w:val="24"/>
-          <w:szCs w:val="24"/>
-        </w:rPr>
-        <w:t>desapila</w:t>
-      </w:r>
-      <w:proofErr w:type="spellEnd"/>
-      <w:r>
-        <w:rPr>
-          <w:sz w:val="24"/>
-          <w:szCs w:val="24"/>
-        </w:rPr>
-        <w:t xml:space="preserve"> el valor de la pila, se apila la posición actual, se deja un lugar vacío en la polaca y luego se inserta el operador de salto incondicional. Ahora se toma la posición actual de la polaca, y se la inserta, en la posición dada por el valor recién </w:t>
-      </w:r>
-      <w:proofErr w:type="spellStart"/>
-      <w:r>
-        <w:rPr>
-          <w:sz w:val="24"/>
-          <w:szCs w:val="24"/>
-        </w:rPr>
-        <w:t>despilado</w:t>
-      </w:r>
-      <w:proofErr w:type="spellEnd"/>
-      <w:r>
-        <w:rPr>
-          <w:sz w:val="24"/>
-          <w:szCs w:val="24"/>
-        </w:rPr>
-        <w:t xml:space="preserve"> (indicando donde debe saltar el #BF).Finalmente se inserta una etiqueta, que sólo es necesaria para el Assembler.</w:t>
-      </w:r>
-      <w:r>
-        <w:rPr>
-          <w:sz w:val="24"/>
-          <w:szCs w:val="24"/>
-        </w:rPr>
-        <w:br/>
-        <w:t xml:space="preserve">Cuando finaliza el bloque de sentencias del ELSE, y por ende finaliza el IF, se </w:t>
-      </w:r>
-      <w:proofErr w:type="spellStart"/>
-      <w:r>
-        <w:rPr>
-          <w:sz w:val="24"/>
-          <w:szCs w:val="24"/>
-        </w:rPr>
-        <w:t>desapila</w:t>
-      </w:r>
-      <w:proofErr w:type="spellEnd"/>
-      <w:r>
-        <w:rPr>
-          <w:sz w:val="24"/>
-          <w:szCs w:val="24"/>
-        </w:rPr>
-        <w:t xml:space="preserve"> el valor guardado anteriormente, y se utiliza como índice, para insertar la posición de la polaca, en el último lugar vacío, luego se coloca la etiqueta correspondiente.</w:t>
-      </w:r>
-      <w:r>
-        <w:rPr>
-          <w:sz w:val="24"/>
-          <w:szCs w:val="24"/>
-        </w:rPr>
-        <w:br/>
-        <w:t>En caso que la sentencia IF no posea un bloque ELSE, al terminar el único bloque que hay, se procede igual que al finalizar el Bloque ELSE.</w:t>
-      </w:r>
-      <w:r>
-        <w:rPr>
-          <w:sz w:val="24"/>
-          <w:szCs w:val="24"/>
-        </w:rPr>
-        <w:br/>
-        <w:t xml:space="preserve">LOOP: Al comenzar la sentencia </w:t>
-      </w:r>
-      <w:proofErr w:type="spellStart"/>
-      <w:r>
-        <w:rPr>
-          <w:sz w:val="24"/>
-          <w:szCs w:val="24"/>
-        </w:rPr>
-        <w:t>loop</w:t>
-      </w:r>
-      <w:proofErr w:type="spellEnd"/>
-      <w:r>
-        <w:rPr>
-          <w:sz w:val="24"/>
-          <w:szCs w:val="24"/>
-        </w:rPr>
-        <w:t>, se carga en la polaca la etiqueta de control y se apila la posición donde comienza el mismo. Luego, al terminar de insertar la condición, se hace lo siguiente: obtengo el valor de la pila (</w:t>
-      </w:r>
-      <w:proofErr w:type="spellStart"/>
-      <w:r>
-        <w:rPr>
-          <w:sz w:val="24"/>
-          <w:szCs w:val="24"/>
-        </w:rPr>
-        <w:t>desapilo</w:t>
-      </w:r>
-      <w:proofErr w:type="spellEnd"/>
-      <w:r>
-        <w:rPr>
-          <w:sz w:val="24"/>
-          <w:szCs w:val="24"/>
-        </w:rPr>
-        <w:t xml:space="preserve">), inserto en la polaca el valor a donde saltan en caso no cumplirse la condición (salir del </w:t>
-      </w:r>
-      <w:proofErr w:type="spellStart"/>
-      <w:r>
-        <w:rPr>
-          <w:sz w:val="24"/>
-          <w:szCs w:val="24"/>
-        </w:rPr>
-        <w:t>loop</w:t>
-      </w:r>
-      <w:proofErr w:type="spellEnd"/>
-      <w:r>
-        <w:rPr>
-          <w:sz w:val="24"/>
-          <w:szCs w:val="24"/>
-        </w:rPr>
-        <w:t xml:space="preserve">), luego el operador de salto correspondiente (#BF), a continuación se inserta la posición donde comienza el bloque de sentencias </w:t>
-      </w:r>
-      <w:proofErr w:type="spellStart"/>
-      <w:r>
-        <w:rPr>
-          <w:sz w:val="24"/>
-          <w:szCs w:val="24"/>
-        </w:rPr>
-        <w:t>loop</w:t>
-      </w:r>
-      <w:proofErr w:type="spellEnd"/>
-      <w:r>
-        <w:rPr>
-          <w:sz w:val="24"/>
-          <w:szCs w:val="24"/>
-        </w:rPr>
-        <w:t xml:space="preserve"> (valor </w:t>
-      </w:r>
-      <w:proofErr w:type="spellStart"/>
-      <w:r>
-        <w:rPr>
-          <w:sz w:val="24"/>
-          <w:szCs w:val="24"/>
-        </w:rPr>
-        <w:t>desapilado</w:t>
-      </w:r>
-      <w:proofErr w:type="spellEnd"/>
-      <w:r>
-        <w:rPr>
-          <w:sz w:val="24"/>
-          <w:szCs w:val="24"/>
-        </w:rPr>
-        <w:t>) seguido del salto incondicional. Finalmente se agrega la etiqueta correspondiente.</w:t>
+        <w:t xml:space="preserve"> Al comenzar la sentencia loop, se carga en la polaca la etiqueta de control y se apila la posición donde comienza el mismo. Luego, al terminar de insertar la condición, se hace lo siguiente: obtengo el valor de la pila (desapilo), inserto en la polaca el valor a donde saltan en caso no cumplirse la condición (salir del loop), luego el operador de salto correspondiente (#BF), a continuación se inserta la posición donde comienza el bloque de sentencias loop (valor desapilado) seguido del salto incondicional. Finalmente se agrega la etiqueta correspondiente.</w:t>
       </w:r>
     </w:p>
     <w:p>
@@ -13161,501 +12837,310 @@
           <w:u w:val="single"/>
         </w:rPr>
       </w:pPr>
-      <w:proofErr w:type="spellStart"/>
-      <w:r>
+    </w:p>
+    <w:p>
+      <w:pPr>
+        <w:tabs>
+          <w:tab w:val="left" w:pos="1695"/>
+        </w:tabs>
         <w:rPr>
           <w:b/>
           <w:sz w:val="24"/>
           <w:szCs w:val="24"/>
           <w:u w:val="single"/>
         </w:rPr>
-        <w:t>Name</w:t>
-      </w:r>
-      <w:proofErr w:type="spellEnd"/>
-      <w:r>
+      </w:pPr>
+    </w:p>
+    <w:p>
+      <w:pPr>
+        <w:tabs>
+          <w:tab w:val="left" w:pos="1695"/>
+        </w:tabs>
         <w:rPr>
           <w:b/>
           <w:sz w:val="24"/>
           <w:szCs w:val="24"/>
           <w:u w:val="single"/>
         </w:rPr>
-        <w:t xml:space="preserve"> </w:t>
-      </w:r>
-      <w:proofErr w:type="spellStart"/>
-      <w:r>
+      </w:pPr>
+    </w:p>
+    <w:p>
+      <w:pPr>
+        <w:tabs>
+          <w:tab w:val="left" w:pos="1695"/>
+        </w:tabs>
         <w:rPr>
           <w:b/>
           <w:sz w:val="24"/>
           <w:szCs w:val="24"/>
           <w:u w:val="single"/>
         </w:rPr>
-        <w:t>Mangling</w:t>
-      </w:r>
-      <w:proofErr w:type="spellEnd"/>
-    </w:p>
-    <w:p>
-      <w:pPr>
-        <w:tabs>
-          <w:tab w:val="left" w:pos="1695"/>
-        </w:tabs>
-        <w:rPr>
-          <w:sz w:val="24"/>
-          <w:szCs w:val="24"/>
-        </w:rPr>
-      </w:pPr>
-      <w:r>
-        <w:rPr>
-          <w:sz w:val="24"/>
-          <w:szCs w:val="24"/>
-        </w:rPr>
-        <w:t xml:space="preserve">Para el manejo de ámbitos, se utilizó un </w:t>
-      </w:r>
-      <w:proofErr w:type="spellStart"/>
-      <w:r>
-        <w:rPr>
-          <w:sz w:val="24"/>
-          <w:szCs w:val="24"/>
-        </w:rPr>
-        <w:t>singleton</w:t>
-      </w:r>
-      <w:proofErr w:type="spellEnd"/>
-      <w:r>
-        <w:rPr>
-          <w:sz w:val="24"/>
-          <w:szCs w:val="24"/>
-        </w:rPr>
-        <w:t xml:space="preserve"> que lleva registro de la entrada y salida de los ámbitos. Utiliza una estructura tipo pila que inserta ámbitos cuando se entra, y los </w:t>
-      </w:r>
-      <w:proofErr w:type="spellStart"/>
-      <w:r>
-        <w:rPr>
-          <w:sz w:val="24"/>
-          <w:szCs w:val="24"/>
-        </w:rPr>
-        <w:t>desapila</w:t>
-      </w:r>
-      <w:proofErr w:type="spellEnd"/>
-      <w:r>
-        <w:rPr>
-          <w:sz w:val="24"/>
-          <w:szCs w:val="24"/>
-        </w:rPr>
-        <w:t xml:space="preserve"> cuando se sale (para la salida no se necesita conocer de qué ámbito se sale, puesto que siempre </w:t>
-      </w:r>
-      <w:r>
-        <w:rPr>
-          <w:sz w:val="24"/>
-          <w:szCs w:val="24"/>
-        </w:rPr>
-        <w:lastRenderedPageBreak/>
-        <w:t>será del último al que entro). Cuando se declara una función o una variable, la misma es insertada en la tabla de símbolos utilizando su ID ($</w:t>
-      </w:r>
-      <w:proofErr w:type="spellStart"/>
-      <w:r>
-        <w:rPr>
-          <w:sz w:val="24"/>
-          <w:szCs w:val="24"/>
-        </w:rPr>
-        <w:t>x.sval</w:t>
-      </w:r>
-      <w:proofErr w:type="spellEnd"/>
-      <w:r>
-        <w:rPr>
-          <w:sz w:val="24"/>
-          <w:szCs w:val="24"/>
-        </w:rPr>
-        <w:t>) y el ámbito actual. Previamente se verifica que la variable (</w:t>
-      </w:r>
-      <w:proofErr w:type="spellStart"/>
-      <w:r>
-        <w:rPr>
-          <w:sz w:val="24"/>
-          <w:szCs w:val="24"/>
-        </w:rPr>
-        <w:t>ID+ámbito</w:t>
-      </w:r>
-      <w:proofErr w:type="spellEnd"/>
-      <w:r>
-        <w:rPr>
-          <w:sz w:val="24"/>
-          <w:szCs w:val="24"/>
-        </w:rPr>
-        <w:t>) pueda ser declarada, en caso contrario esto da un error semántico.</w:t>
-      </w:r>
-      <w:r>
-        <w:rPr>
-          <w:sz w:val="24"/>
-          <w:szCs w:val="24"/>
-        </w:rPr>
-        <w:br/>
-        <w:t xml:space="preserve">Posteriormente, cuando se utilizan variables o llamados a funciones, se verifica que haya sido declarada, chequeando con el ámbito completo primero, y progresando hacia ámbitos externos, llegando a la conclusión de que no existe si ya se pasó el ámbito raíz. </w:t>
-      </w:r>
-    </w:p>
-    <w:p>
-      <w:pPr>
-        <w:tabs>
-          <w:tab w:val="left" w:pos="1695"/>
-        </w:tabs>
-        <w:rPr>
-          <w:sz w:val="24"/>
-          <w:szCs w:val="24"/>
-        </w:rPr>
-      </w:pPr>
-    </w:p>
-    <w:p>
-      <w:pPr>
-        <w:tabs>
-          <w:tab w:val="left" w:pos="1695"/>
-        </w:tabs>
-        <w:rPr>
-          <w:sz w:val="24"/>
-          <w:szCs w:val="24"/>
-        </w:rPr>
-      </w:pPr>
-    </w:p>
-    <w:p>
-      <w:pPr>
-        <w:tabs>
-          <w:tab w:val="left" w:pos="1695"/>
-        </w:tabs>
-        <w:rPr>
-          <w:sz w:val="24"/>
-          <w:szCs w:val="24"/>
-        </w:rPr>
-      </w:pPr>
-      <w:r>
-        <w:rPr>
-          <w:sz w:val="24"/>
-          <w:szCs w:val="24"/>
-        </w:rPr>
-        <w:t>Generación de código Assembler:</w:t>
-      </w:r>
-    </w:p>
-    <w:p>
-      <w:pPr>
-        <w:tabs>
-          <w:tab w:val="left" w:pos="1695"/>
-        </w:tabs>
-        <w:rPr>
-          <w:sz w:val="24"/>
-          <w:szCs w:val="24"/>
-        </w:rPr>
-      </w:pPr>
-      <w:r>
-        <w:rPr>
-          <w:sz w:val="24"/>
-          <w:szCs w:val="24"/>
-        </w:rPr>
-        <w:t>Para realizar la generación del código Assembler, se crearon las clases Ensamblador, Manejador de Registros y las clases referentes al mecanismo de operaciones aritméticas. Las mismas se describirán a continuación:</w:t>
-      </w:r>
-    </w:p>
-    <w:p>
-      <w:pPr>
-        <w:tabs>
-          <w:tab w:val="left" w:pos="1695"/>
-        </w:tabs>
-        <w:rPr>
-          <w:sz w:val="24"/>
-          <w:szCs w:val="24"/>
-        </w:rPr>
-      </w:pPr>
-      <w:r>
-        <w:rPr>
-          <w:sz w:val="24"/>
-          <w:szCs w:val="24"/>
-        </w:rPr>
-        <w:t>*Ensamblador: el ensamblador consta de una pila (que se rellena a partir de la lectura de la Polaca Inversa, y se utiliza para generar el código Assembler correspondiente a las diferentes operaciones, ya sean binarias o unarias), un manejador de registros al que se le delega la administración de los registros del assembler. La lógica utilizada en el ensamblador, es recorrer la polaca inversa (generada durante la ejecución del código intermedio), apilando aquellos elementos que sean operandos en la pila del ensamblador, hasta el momento de encontrar un operador, aquí resuelve la lógica de la operación (cuántos operandos necesita, cómo se refleja esto en el código assembler, etc.) utilizando los operadores aritméticos o bien los métodos propios del ensamblador.</w:t>
-      </w:r>
-    </w:p>
-    <w:p>
-      <w:pPr>
-        <w:tabs>
-          <w:tab w:val="left" w:pos="1695"/>
-        </w:tabs>
-        <w:rPr>
-          <w:sz w:val="24"/>
-          <w:szCs w:val="24"/>
-        </w:rPr>
-      </w:pPr>
-      <w:r>
-        <w:rPr>
-          <w:sz w:val="24"/>
-          <w:szCs w:val="24"/>
-        </w:rPr>
-        <w:t>*Manejador de Registros: Es el encargado del seguimiento de los registros. Controla el estado (ocupado/libre), administra la lógica de utilización (liberar u ocupar un registro dado, o reasignar registros) comunicándole cambios al ensamblador para que los refleje en el código de salida.</w:t>
-      </w:r>
-    </w:p>
-    <w:p>
-      <w:pPr>
-        <w:tabs>
-          <w:tab w:val="left" w:pos="1695"/>
-        </w:tabs>
-        <w:rPr>
-          <w:sz w:val="24"/>
-          <w:szCs w:val="24"/>
-        </w:rPr>
-      </w:pPr>
-      <w:r>
-        <w:rPr>
-          <w:sz w:val="24"/>
-          <w:szCs w:val="24"/>
-        </w:rPr>
-        <w:t xml:space="preserve">*Operaciones: Son las operaciones aritméticas involucradas en el assembler. </w:t>
-      </w:r>
-      <w:r>
-        <w:rPr>
-          <w:sz w:val="24"/>
-          <w:szCs w:val="24"/>
-        </w:rPr>
-        <w:br/>
-        <w:t>Identifica el tipo de los operandos a procesar (</w:t>
-      </w:r>
-      <w:proofErr w:type="spellStart"/>
-      <w:r>
-        <w:rPr>
-          <w:sz w:val="24"/>
-          <w:szCs w:val="24"/>
-        </w:rPr>
-        <w:t>Cte</w:t>
-      </w:r>
-      <w:proofErr w:type="spellEnd"/>
-      <w:r>
-        <w:rPr>
-          <w:sz w:val="24"/>
-          <w:szCs w:val="24"/>
-        </w:rPr>
-        <w:t>, variables, parámetros o registros) y realiza  el manejo correspondiente para generar las instrucciones assembler que resolverán correctamente la operación.</w:t>
-      </w:r>
-    </w:p>
-    <w:p>
-      <w:pPr>
-        <w:tabs>
-          <w:tab w:val="left" w:pos="1695"/>
-        </w:tabs>
-        <w:rPr>
-          <w:sz w:val="24"/>
-          <w:szCs w:val="24"/>
-        </w:rPr>
-      </w:pPr>
-      <w:r>
-        <w:rPr>
-          <w:sz w:val="24"/>
-          <w:szCs w:val="24"/>
-        </w:rPr>
-        <w:t xml:space="preserve">En lo referente a chequeos en tiempo de </w:t>
-      </w:r>
-      <w:proofErr w:type="spellStart"/>
-      <w:r>
-        <w:rPr>
-          <w:sz w:val="24"/>
-          <w:szCs w:val="24"/>
-        </w:rPr>
-        <w:t>ejecucion</w:t>
-      </w:r>
-      <w:proofErr w:type="spellEnd"/>
-      <w:r>
-        <w:rPr>
-          <w:sz w:val="24"/>
-          <w:szCs w:val="24"/>
-        </w:rPr>
-        <w:t xml:space="preserve"> se añaden dos </w:t>
-      </w:r>
-      <w:proofErr w:type="spellStart"/>
-      <w:r>
-        <w:rPr>
-          <w:sz w:val="24"/>
-          <w:szCs w:val="24"/>
-        </w:rPr>
-        <w:t>rotulos</w:t>
-      </w:r>
-      <w:proofErr w:type="spellEnd"/>
-      <w:r>
-        <w:rPr>
-          <w:sz w:val="24"/>
-          <w:szCs w:val="24"/>
-        </w:rPr>
-        <w:t xml:space="preserve"> especiales: uno por operaciones que generan </w:t>
-      </w:r>
-      <w:proofErr w:type="spellStart"/>
-      <w:r>
-        <w:rPr>
-          <w:sz w:val="24"/>
-          <w:szCs w:val="24"/>
-        </w:rPr>
-        <w:t>overflow</w:t>
-      </w:r>
-      <w:proofErr w:type="spellEnd"/>
-      <w:r>
-        <w:rPr>
-          <w:sz w:val="24"/>
-          <w:szCs w:val="24"/>
-        </w:rPr>
-        <w:t xml:space="preserve"> (sumas y multiplicaciones) y otro en el caso de operaciones de valores negativos (resta). Para esto se agregan los </w:t>
-      </w:r>
-      <w:proofErr w:type="spellStart"/>
-      <w:r>
-        <w:rPr>
-          <w:sz w:val="24"/>
-          <w:szCs w:val="24"/>
-        </w:rPr>
-        <w:t>Jumps</w:t>
-      </w:r>
-      <w:proofErr w:type="spellEnd"/>
-      <w:r>
-        <w:rPr>
-          <w:sz w:val="24"/>
-          <w:szCs w:val="24"/>
-        </w:rPr>
-        <w:t xml:space="preserve"> (JO y JS) luego de las operaciones que podrían generar este tipo de errores.</w:t>
-      </w:r>
-    </w:p>
-    <w:p>
-      <w:pPr>
-        <w:tabs>
-          <w:tab w:val="left" w:pos="1695"/>
-        </w:tabs>
-        <w:rPr>
-          <w:sz w:val="24"/>
-          <w:szCs w:val="24"/>
-        </w:rPr>
-      </w:pPr>
-    </w:p>
-    <w:p>
-      <w:pPr>
-        <w:tabs>
-          <w:tab w:val="left" w:pos="1695"/>
-        </w:tabs>
+      </w:pPr>
+      <w:r>
         <w:rPr>
           <w:b/>
           <w:sz w:val="24"/>
           <w:szCs w:val="24"/>
           <w:u w:val="single"/>
         </w:rPr>
-      </w:pPr>
-      <w:r>
+        <w:lastRenderedPageBreak/>
+        <w:t>Name Mangling</w:t>
+      </w:r>
+    </w:p>
+    <w:p>
+      <w:pPr>
+        <w:tabs>
+          <w:tab w:val="left" w:pos="1695"/>
+        </w:tabs>
+        <w:rPr>
+          <w:sz w:val="24"/>
+          <w:szCs w:val="24"/>
+        </w:rPr>
+      </w:pPr>
+      <w:r>
+        <w:rPr>
+          <w:sz w:val="24"/>
+          <w:szCs w:val="24"/>
+        </w:rPr>
+        <w:t>Para el manejo de ámbitos, se utilizó un singleton que lleva registro de la entrada y salida de los ámbitos. Utiliza una estructura tipo pila que inserta ámbitos cuando se entra, y los desapila cuando se sale (para la salida no se necesita conocer de qué ámbito se sale, puesto que siempre será del último al que entro). Cuando se declara una función o una variable, la misma es insertada en la tabla de símbolos utilizando su ID ($x.sval) y el ámbito actual. Previamente se verifica que la variable (ID+ámbito) pueda ser declarada, en caso contrario esto da un error semántico.</w:t>
+      </w:r>
+      <w:r>
+        <w:rPr>
+          <w:sz w:val="24"/>
+          <w:szCs w:val="24"/>
+        </w:rPr>
+        <w:br/>
+        <w:t xml:space="preserve">Posteriormente, cuando se utilizan variables o llamados a funciones, se verifica que haya sido declarada, chequeando con el ámbito completo primero, y progresando hacia ámbitos externos, llegando a la conclusión de que no existe si ya se pasó el ámbito raíz. </w:t>
+      </w:r>
+    </w:p>
+    <w:p>
+      <w:pPr>
+        <w:tabs>
+          <w:tab w:val="left" w:pos="1695"/>
+        </w:tabs>
         <w:rPr>
           <w:b/>
           <w:sz w:val="24"/>
           <w:szCs w:val="24"/>
           <w:u w:val="single"/>
         </w:rPr>
-        <w:lastRenderedPageBreak/>
-        <w:t>Cambios realizados con respecto a la entrega anterior</w:t>
-      </w:r>
-    </w:p>
-    <w:p>
-      <w:pPr>
-        <w:tabs>
-          <w:tab w:val="left" w:pos="1695"/>
-        </w:tabs>
-        <w:rPr>
-          <w:sz w:val="24"/>
-          <w:szCs w:val="24"/>
-        </w:rPr>
-      </w:pPr>
-      <w:r>
-        <w:rPr>
-          <w:sz w:val="24"/>
-          <w:szCs w:val="24"/>
-        </w:rPr>
-        <w:t xml:space="preserve">La mayoría se realizaron en la </w:t>
-      </w:r>
-      <w:proofErr w:type="spellStart"/>
-      <w:proofErr w:type="gramStart"/>
-      <w:r>
-        <w:rPr>
-          <w:sz w:val="24"/>
-          <w:szCs w:val="24"/>
-        </w:rPr>
-        <w:t>gramatica</w:t>
-      </w:r>
-      <w:proofErr w:type="spellEnd"/>
-      <w:r>
-        <w:rPr>
-          <w:sz w:val="24"/>
-          <w:szCs w:val="24"/>
-        </w:rPr>
-        <w:t xml:space="preserve"> ,</w:t>
-      </w:r>
-      <w:proofErr w:type="gramEnd"/>
-      <w:r>
-        <w:rPr>
-          <w:sz w:val="24"/>
-          <w:szCs w:val="24"/>
-        </w:rPr>
-        <w:t xml:space="preserve"> donde se añadió: el manejo de ámbitos, tanto para el nombramiento de variables y funciones, como para la verificación de errores semánticos (renombramiento o falta de </w:t>
-      </w:r>
-      <w:proofErr w:type="spellStart"/>
-      <w:r>
-        <w:rPr>
-          <w:sz w:val="24"/>
-          <w:szCs w:val="24"/>
-        </w:rPr>
-        <w:t>declaracion</w:t>
-      </w:r>
-      <w:proofErr w:type="spellEnd"/>
-      <w:r>
-        <w:rPr>
-          <w:sz w:val="24"/>
-          <w:szCs w:val="24"/>
-        </w:rPr>
-        <w:t xml:space="preserve">); y la generación de la polaca inversa con todo </w:t>
-      </w:r>
-      <w:proofErr w:type="spellStart"/>
-      <w:r>
-        <w:rPr>
-          <w:sz w:val="24"/>
-          <w:szCs w:val="24"/>
-        </w:rPr>
-        <w:t>rlo</w:t>
-      </w:r>
-      <w:proofErr w:type="spellEnd"/>
-      <w:r>
-        <w:rPr>
-          <w:sz w:val="24"/>
-          <w:szCs w:val="24"/>
-        </w:rPr>
-        <w:t xml:space="preserve"> que eso conlleva.</w:t>
-      </w:r>
-    </w:p>
-    <w:p>
-      <w:pPr>
-        <w:tabs>
-          <w:tab w:val="left" w:pos="1695"/>
-        </w:tabs>
-        <w:rPr>
-          <w:sz w:val="24"/>
-          <w:szCs w:val="24"/>
-        </w:rPr>
-      </w:pPr>
-      <w:r>
-        <w:rPr>
-          <w:sz w:val="24"/>
-          <w:szCs w:val="24"/>
-        </w:rPr>
-        <w:t>Se modificó también la tabla de símbolos, se le agregaron nuevos campos (tipo, uso y referencia), lo cual llevo a modificar algunas acciones semánticas para completar los mismos en ciertos casos.</w:t>
-      </w:r>
-    </w:p>
-    <w:p>
-      <w:pPr>
-        <w:tabs>
-          <w:tab w:val="left" w:pos="1695"/>
-        </w:tabs>
+      </w:pPr>
+      <w:r>
         <w:rPr>
           <w:b/>
           <w:sz w:val="24"/>
           <w:szCs w:val="24"/>
           <w:u w:val="single"/>
         </w:rPr>
-      </w:pPr>
-      <w:r>
+        <w:t>Generación de código Assembler:</w:t>
+      </w:r>
+    </w:p>
+    <w:p>
+      <w:pPr>
+        <w:tabs>
+          <w:tab w:val="left" w:pos="1695"/>
+        </w:tabs>
+        <w:rPr>
+          <w:sz w:val="24"/>
+          <w:szCs w:val="24"/>
+        </w:rPr>
+      </w:pPr>
+      <w:r>
+        <w:rPr>
+          <w:sz w:val="24"/>
+          <w:szCs w:val="24"/>
+        </w:rPr>
+        <w:t>Para realizar la generación del código Assembler, se crearon las clases Ensamblador, Manejador de Registros y las clases referentes al mecanismo de operaciones aritméticas. Las mismas se describirán a continuación:</w:t>
+      </w:r>
+    </w:p>
+    <w:p>
+      <w:pPr>
+        <w:tabs>
+          <w:tab w:val="left" w:pos="1695"/>
+        </w:tabs>
+        <w:rPr>
+          <w:sz w:val="24"/>
+          <w:szCs w:val="24"/>
+        </w:rPr>
+      </w:pPr>
+      <w:r>
+        <w:rPr>
+          <w:sz w:val="24"/>
+          <w:szCs w:val="24"/>
+        </w:rPr>
+        <w:t>*</w:t>
+      </w:r>
+      <w:r>
+        <w:rPr>
+          <w:sz w:val="24"/>
+          <w:szCs w:val="24"/>
+          <w:u w:val="single"/>
+        </w:rPr>
+        <w:t>Ensamblador:</w:t>
+      </w:r>
+      <w:r>
+        <w:rPr>
+          <w:sz w:val="24"/>
+          <w:szCs w:val="24"/>
+        </w:rPr>
+        <w:t xml:space="preserve"> el ensamblador consta de una pila (que se rellena a partir de la lectura de la Polaca Inversa, y se utiliza para generar el código Assembler correspondiente a las diferentes operaciones, ya sean binarias o unarias), un manejador de registros al que se le delega la administración de los registros del assembler. La lógica utilizada en el ensamblador, es recorrer la polaca inversa (generada durante la ejecución del código intermedio), apilando aquellos elementos que sean operandos en la pila del ensamblador, hasta el momento de encontrar un operador, aquí resuelve la lógica de la operación (cuántos operandos necesita, cómo se refleja esto en el código assembler, etc.) utilizando los operadores aritméticos o bien los métodos propios del ensamblador.</w:t>
+      </w:r>
+    </w:p>
+    <w:p>
+      <w:pPr>
+        <w:tabs>
+          <w:tab w:val="left" w:pos="1695"/>
+        </w:tabs>
+        <w:rPr>
+          <w:sz w:val="24"/>
+          <w:szCs w:val="24"/>
+        </w:rPr>
+      </w:pPr>
+      <w:r>
+        <w:rPr>
+          <w:sz w:val="24"/>
+          <w:szCs w:val="24"/>
+        </w:rPr>
+        <w:t>*</w:t>
+      </w:r>
+      <w:r>
+        <w:rPr>
+          <w:sz w:val="24"/>
+          <w:szCs w:val="24"/>
+          <w:u w:val="single"/>
+        </w:rPr>
+        <w:t>Manejador de Registros:</w:t>
+      </w:r>
+      <w:r>
+        <w:rPr>
+          <w:sz w:val="24"/>
+          <w:szCs w:val="24"/>
+        </w:rPr>
+        <w:t xml:space="preserve"> Es el encargado del seguimiento de los registros. Controla el estado (ocupado/libre), administra la lógica de utilización (liberar u ocupar un registro dado, o reasignar registros) comunicándole cambios al ensamblador para que los refleje en el código de salida.</w:t>
+      </w:r>
+    </w:p>
+    <w:p>
+      <w:pPr>
+        <w:tabs>
+          <w:tab w:val="left" w:pos="1695"/>
+        </w:tabs>
+        <w:rPr>
+          <w:sz w:val="24"/>
+          <w:szCs w:val="24"/>
+        </w:rPr>
+      </w:pPr>
+      <w:r>
+        <w:rPr>
+          <w:sz w:val="24"/>
+          <w:szCs w:val="24"/>
+        </w:rPr>
+        <w:t>*</w:t>
+      </w:r>
+      <w:r>
+        <w:rPr>
+          <w:sz w:val="24"/>
+          <w:szCs w:val="24"/>
+          <w:u w:val="single"/>
+        </w:rPr>
+        <w:t>Operaciones</w:t>
+      </w:r>
+      <w:r>
+        <w:rPr>
+          <w:sz w:val="24"/>
+          <w:szCs w:val="24"/>
+        </w:rPr>
+        <w:t xml:space="preserve">: Son las operaciones aritméticas involucradas en el assembler. </w:t>
+      </w:r>
+      <w:r>
+        <w:rPr>
+          <w:sz w:val="24"/>
+          <w:szCs w:val="24"/>
+        </w:rPr>
+        <w:br/>
+        <w:t>Identifica el tip</w:t>
+      </w:r>
+      <w:r>
+        <w:rPr>
+          <w:sz w:val="24"/>
+          <w:szCs w:val="24"/>
+        </w:rPr>
+        <w:t>o de los operandos a procesar (cte.</w:t>
+      </w:r>
+      <w:r>
+        <w:rPr>
+          <w:sz w:val="24"/>
+          <w:szCs w:val="24"/>
+        </w:rPr>
+        <w:t>, variables, parámetros o registros) y realiza  el manejo correspondiente para generar las instrucciones assembler que resolverán correctamente la operación.</w:t>
+      </w:r>
+    </w:p>
+    <w:p>
+      <w:pPr>
+        <w:tabs>
+          <w:tab w:val="left" w:pos="1695"/>
+        </w:tabs>
+        <w:rPr>
+          <w:sz w:val="24"/>
+          <w:szCs w:val="24"/>
+        </w:rPr>
+      </w:pPr>
+      <w:r>
+        <w:rPr>
+          <w:sz w:val="24"/>
+          <w:szCs w:val="24"/>
+        </w:rPr>
+        <w:t xml:space="preserve">En lo referente a chequeos en tiempo de </w:t>
+      </w:r>
+      <w:r>
+        <w:rPr>
+          <w:sz w:val="24"/>
+          <w:szCs w:val="24"/>
+        </w:rPr>
+        <w:t>ejecución</w:t>
+      </w:r>
+      <w:r>
+        <w:rPr>
+          <w:sz w:val="24"/>
+          <w:szCs w:val="24"/>
+        </w:rPr>
+        <w:t xml:space="preserve"> se añaden dos </w:t>
+      </w:r>
+      <w:r>
+        <w:rPr>
+          <w:sz w:val="24"/>
+          <w:szCs w:val="24"/>
+        </w:rPr>
+        <w:t>rótulos</w:t>
+      </w:r>
+      <w:r>
+        <w:rPr>
+          <w:sz w:val="24"/>
+          <w:szCs w:val="24"/>
+        </w:rPr>
+        <w:t xml:space="preserve"> especiales: uno por operaciones que generan overflow (sumas y multiplicaciones) y otro en el caso de operaciones de valores negativos (resta). Para esto se agregan los Jumps (JO y JS) luego de las operaciones que podrían generar este tipo de errores.</w:t>
+      </w:r>
+    </w:p>
+    <w:p>
+      <w:pPr>
+        <w:tabs>
+          <w:tab w:val="left" w:pos="1695"/>
+        </w:tabs>
         <w:rPr>
           <w:b/>
           <w:sz w:val="24"/>
           <w:szCs w:val="24"/>
           <w:u w:val="single"/>
         </w:rPr>
-        <w:t>Consideraciones relevantes</w:t>
+      </w:pPr>
+      <w:r>
+        <w:rPr>
+          <w:b/>
+          <w:sz w:val="24"/>
+          <w:szCs w:val="24"/>
+          <w:u w:val="single"/>
+        </w:rPr>
+        <w:lastRenderedPageBreak/>
+        <w:t>Cambios realizados con respecto a la entrega anterior</w:t>
       </w:r>
     </w:p>
     <w:p>
@@ -13673,23 +13158,49 @@
           <w:sz w:val="24"/>
           <w:szCs w:val="24"/>
         </w:rPr>
-        <w:t xml:space="preserve">Durante la realización del trabajo </w:t>
-      </w:r>
-      <w:proofErr w:type="spellStart"/>
+        <w:t>La mayorí</w:t>
+      </w:r>
       <w:r>
         <w:rPr>
           <w:sz w:val="24"/>
           <w:szCs w:val="24"/>
         </w:rPr>
-        <w:t>surgio</w:t>
-      </w:r>
-      <w:proofErr w:type="spellEnd"/>
+        <w:t>a se realizaron en la gramática</w:t>
+      </w:r>
       <w:r>
         <w:rPr>
           <w:sz w:val="24"/>
           <w:szCs w:val="24"/>
         </w:rPr>
-        <w:t xml:space="preserve"> la necesidad de realizar las siguientes consideraciones:</w:t>
+        <w:t xml:space="preserve">, donde se añadió: el manejo de ámbitos, tanto para el nombramiento de variables y funciones, como para la verificación de errores semánticos (renombramiento o falta de </w:t>
+      </w:r>
+      <w:r>
+        <w:rPr>
+          <w:sz w:val="24"/>
+          <w:szCs w:val="24"/>
+        </w:rPr>
+        <w:t>declaración</w:t>
+      </w:r>
+      <w:r>
+        <w:rPr>
+          <w:sz w:val="24"/>
+          <w:szCs w:val="24"/>
+        </w:rPr>
+        <w:t>); y la generación</w:t>
+      </w:r>
+      <w:r>
+        <w:rPr>
+          <w:sz w:val="24"/>
+          <w:szCs w:val="24"/>
+        </w:rPr>
+        <w:t xml:space="preserve"> de la polaca inversa con todo </w:t>
+      </w:r>
+      <w:r>
+        <w:rPr>
+          <w:sz w:val="24"/>
+          <w:szCs w:val="24"/>
+        </w:rPr>
+        <w:t>lo que eso conlleva.</w:t>
       </w:r>
     </w:p>
     <w:p>
@@ -13707,39 +13218,7 @@
           <w:sz w:val="24"/>
           <w:szCs w:val="24"/>
         </w:rPr>
-        <w:t>*</w:t>
-      </w:r>
-      <w:proofErr w:type="spellStart"/>
-      <w:r>
-        <w:rPr>
-          <w:sz w:val="24"/>
-          <w:szCs w:val="24"/>
-        </w:rPr>
-        <w:t>Distincion</w:t>
-      </w:r>
-      <w:proofErr w:type="spellEnd"/>
-      <w:r>
-        <w:rPr>
-          <w:sz w:val="24"/>
-          <w:szCs w:val="24"/>
-        </w:rPr>
-        <w:t xml:space="preserve"> entre operaciones conmutativas de las que no lo son: Se </w:t>
-      </w:r>
-      <w:proofErr w:type="spellStart"/>
-      <w:r>
-        <w:rPr>
-          <w:sz w:val="24"/>
-          <w:szCs w:val="24"/>
-        </w:rPr>
-        <w:t>necesito</w:t>
-      </w:r>
-      <w:proofErr w:type="spellEnd"/>
-      <w:r>
-        <w:rPr>
-          <w:sz w:val="24"/>
-          <w:szCs w:val="24"/>
-        </w:rPr>
-        <w:t xml:space="preserve"> lógica adicional ya que en este tipo de operaciones importa el orden de los factores.</w:t>
+        <w:t>Se modificó también la tabla de símbolos, se le agregaron nuevos campos (tipo, uso y referencia), lo cual llevo a modificar algunas acciones semánticas para completar los mismos en ciertos casos.</w:t>
       </w:r>
     </w:p>
     <w:p>
@@ -13748,32 +13227,20 @@
           <w:tab w:val="left" w:pos="1695"/>
         </w:tabs>
         <w:rPr>
+          <w:b/>
           <w:sz w:val="24"/>
           <w:szCs w:val="24"/>
-        </w:rPr>
-      </w:pPr>
-      <w:r>
-        <w:rPr>
+          <w:u w:val="single"/>
+        </w:rPr>
+      </w:pPr>
+      <w:r>
+        <w:rPr>
+          <w:b/>
           <w:sz w:val="24"/>
           <w:szCs w:val="24"/>
-        </w:rPr>
-        <w:t xml:space="preserve">*Necesidad de tener ciertos registros disponibles: operaciones como la </w:t>
-      </w:r>
-      <w:proofErr w:type="spellStart"/>
-      <w:r>
-        <w:rPr>
-          <w:sz w:val="24"/>
-          <w:szCs w:val="24"/>
-        </w:rPr>
-        <w:t>multiplicacion</w:t>
-      </w:r>
-      <w:proofErr w:type="spellEnd"/>
-      <w:r>
-        <w:rPr>
-          <w:sz w:val="24"/>
-          <w:szCs w:val="24"/>
-        </w:rPr>
-        <w:t xml:space="preserve"> y la división requieren de registros especiales, tanto para operar como para guardar el resultado y el resto respectivamente, por lo que se debió considerar la disponibilidad de los mismos antes de llevarlas a cabo.</w:t>
+          <w:u w:val="single"/>
+        </w:rPr>
+        <w:t>Consideraciones relevantes</w:t>
       </w:r>
     </w:p>
     <w:p>
@@ -13791,56 +13258,21 @@
           <w:sz w:val="24"/>
           <w:szCs w:val="24"/>
         </w:rPr>
-        <w:t>*</w:t>
-      </w:r>
-      <w:proofErr w:type="spellStart"/>
+        <w:t xml:space="preserve">Durante la realización del trabajo </w:t>
+      </w:r>
       <w:r>
         <w:rPr>
           <w:sz w:val="24"/>
           <w:szCs w:val="24"/>
         </w:rPr>
-        <w:t>Utilizacion</w:t>
-      </w:r>
-      <w:proofErr w:type="spellEnd"/>
+        <w:t>surgió</w:t>
+      </w:r>
       <w:r>
         <w:rPr>
           <w:sz w:val="24"/>
           <w:szCs w:val="24"/>
         </w:rPr>
-        <w:t xml:space="preserve"> de parámetros en llamados a funciones: dado que todos los llamados a funciones son llamados a subrutinas, se deben guardar los parámetros necesarios (mediante la instrucción “</w:t>
-      </w:r>
-      <w:proofErr w:type="spellStart"/>
-      <w:r>
-        <w:rPr>
-          <w:sz w:val="24"/>
-          <w:szCs w:val="24"/>
-        </w:rPr>
-        <w:t>push</w:t>
-      </w:r>
-      <w:proofErr w:type="spellEnd"/>
-      <w:r>
-        <w:rPr>
-          <w:sz w:val="24"/>
-          <w:szCs w:val="24"/>
-        </w:rPr>
-        <w:t xml:space="preserve">”) en la pila de ejecución. </w:t>
-      </w:r>
-      <w:r>
-        <w:rPr>
-          <w:sz w:val="24"/>
-          <w:szCs w:val="24"/>
-        </w:rPr>
-        <w:br/>
-        <w:t>Dado que a nuestro grupo se le asignó</w:t>
-      </w:r>
-      <w:bookmarkStart w:id="0" w:name="_GoBack"/>
-      <w:bookmarkEnd w:id="0"/>
-      <w:r>
-        <w:rPr>
-          <w:sz w:val="24"/>
-          <w:szCs w:val="24"/>
-        </w:rPr>
-        <w:t xml:space="preserve"> el pasaje por referencia, se debe añadir la palabra “offset” precediendo a la variable, lo que indica una referencia (dirección de memoria).</w:t>
+        <w:t xml:space="preserve"> la necesidad de realizar las siguientes consideraciones:</w:t>
       </w:r>
     </w:p>
     <w:p>
@@ -13860,53 +13292,42 @@
         </w:rPr>
         <w:t>*</w:t>
       </w:r>
-      <w:proofErr w:type="spellStart"/>
       <w:r>
         <w:rPr>
           <w:sz w:val="24"/>
           <w:szCs w:val="24"/>
-        </w:rPr>
-        <w:t>Parametros</w:t>
-      </w:r>
-      <w:proofErr w:type="spellEnd"/>
+          <w:u w:val="single"/>
+        </w:rPr>
+        <w:t>Distinción</w:t>
+      </w:r>
       <w:r>
         <w:rPr>
           <w:sz w:val="24"/>
           <w:szCs w:val="24"/>
-        </w:rPr>
-        <w:t xml:space="preserve"> en declaración de funciones: dentro de la declaración de la función se deben obtener los parámetros almacenados en la pila de ejecución (mediante la instrucción “pop”). Cabe aclarar que en el llamado a la función (en el CALL) se apila también la dirección de retorno, por lo que antes de obtener los parámetros es necesario </w:t>
-      </w:r>
-      <w:proofErr w:type="spellStart"/>
+          <w:u w:val="single"/>
+        </w:rPr>
+        <w:t xml:space="preserve"> entre operaciones conmutativas de las que no lo son</w:t>
+      </w:r>
       <w:r>
         <w:rPr>
           <w:sz w:val="24"/>
           <w:szCs w:val="24"/>
         </w:rPr>
-        <w:t>desapilar</w:t>
-      </w:r>
-      <w:proofErr w:type="spellEnd"/>
+        <w:t xml:space="preserve">: Se </w:t>
+      </w:r>
       <w:r>
         <w:rPr>
           <w:sz w:val="24"/>
           <w:szCs w:val="24"/>
         </w:rPr>
-        <w:t xml:space="preserve"> esta dirección,  luego los parámetros, y a </w:t>
-      </w:r>
-      <w:proofErr w:type="spellStart"/>
+        <w:t>necesitó</w:t>
+      </w:r>
       <w:r>
         <w:rPr>
           <w:sz w:val="24"/>
           <w:szCs w:val="24"/>
         </w:rPr>
-        <w:t>continuacion</w:t>
-      </w:r>
-      <w:proofErr w:type="spellEnd"/>
-      <w:r>
-        <w:rPr>
-          <w:sz w:val="24"/>
-          <w:szCs w:val="24"/>
-        </w:rPr>
-        <w:t xml:space="preserve"> volver a almacenarla.</w:t>
+        <w:t xml:space="preserve"> lógica adicional ya que en este tipo de operaciones importa el orden de los factores.</w:t>
       </w:r>
     </w:p>
     <w:p>
@@ -13919,6 +13340,211 @@
           <w:szCs w:val="24"/>
         </w:rPr>
       </w:pPr>
+      <w:r>
+        <w:rPr>
+          <w:sz w:val="24"/>
+          <w:szCs w:val="24"/>
+        </w:rPr>
+        <w:t>*</w:t>
+      </w:r>
+      <w:r>
+        <w:rPr>
+          <w:sz w:val="24"/>
+          <w:szCs w:val="24"/>
+          <w:u w:val="single"/>
+        </w:rPr>
+        <w:t>Necesidad de tener ciertos registros disponibles</w:t>
+      </w:r>
+      <w:r>
+        <w:rPr>
+          <w:sz w:val="24"/>
+          <w:szCs w:val="24"/>
+        </w:rPr>
+        <w:t xml:space="preserve">: operaciones como la </w:t>
+      </w:r>
+      <w:r>
+        <w:rPr>
+          <w:sz w:val="24"/>
+          <w:szCs w:val="24"/>
+        </w:rPr>
+        <w:t>multiplicación</w:t>
+      </w:r>
+      <w:r>
+        <w:rPr>
+          <w:sz w:val="24"/>
+          <w:szCs w:val="24"/>
+        </w:rPr>
+        <w:t xml:space="preserve"> y la división requieren de registros especiales, tanto para operar como para guardar el resultado y el resto respectivamente, por lo que se debió considerar la disponibilidad de los mismos antes de llevarlas a cabo.</w:t>
+      </w:r>
+    </w:p>
+    <w:p>
+      <w:pPr>
+        <w:tabs>
+          <w:tab w:val="left" w:pos="1695"/>
+        </w:tabs>
+        <w:rPr>
+          <w:sz w:val="24"/>
+          <w:szCs w:val="24"/>
+        </w:rPr>
+      </w:pPr>
+      <w:r>
+        <w:rPr>
+          <w:sz w:val="24"/>
+          <w:szCs w:val="24"/>
+        </w:rPr>
+        <w:t>*</w:t>
+      </w:r>
+      <w:r>
+        <w:rPr>
+          <w:sz w:val="24"/>
+          <w:szCs w:val="24"/>
+          <w:u w:val="single"/>
+        </w:rPr>
+        <w:t>Utilización</w:t>
+      </w:r>
+      <w:r>
+        <w:rPr>
+          <w:sz w:val="24"/>
+          <w:szCs w:val="24"/>
+          <w:u w:val="single"/>
+        </w:rPr>
+        <w:t xml:space="preserve"> de parámetros en llamados a funciones</w:t>
+      </w:r>
+      <w:r>
+        <w:rPr>
+          <w:sz w:val="24"/>
+          <w:szCs w:val="24"/>
+        </w:rPr>
+        <w:t xml:space="preserve">: dado que todos los llamados a funciones son llamados a subrutinas, se deben guardar los parámetros necesarios (mediante la instrucción “push”) en la pila de ejecución. </w:t>
+      </w:r>
+      <w:r>
+        <w:rPr>
+          <w:sz w:val="24"/>
+          <w:szCs w:val="24"/>
+        </w:rPr>
+        <w:br/>
+        <w:t>Dado que a nuestro grupo se le asignó el pasaje por referencia, se debe añadir la palabra “offset” precediendo a la variable, lo que indica una referencia (dirección de memoria).</w:t>
+      </w:r>
+    </w:p>
+    <w:p>
+      <w:pPr>
+        <w:tabs>
+          <w:tab w:val="left" w:pos="1695"/>
+        </w:tabs>
+        <w:rPr>
+          <w:sz w:val="24"/>
+          <w:szCs w:val="24"/>
+        </w:rPr>
+      </w:pPr>
+      <w:r>
+        <w:rPr>
+          <w:sz w:val="24"/>
+          <w:szCs w:val="24"/>
+        </w:rPr>
+        <w:t>*</w:t>
+      </w:r>
+      <w:r>
+        <w:rPr>
+          <w:sz w:val="24"/>
+          <w:szCs w:val="24"/>
+          <w:u w:val="single"/>
+        </w:rPr>
+        <w:t>Parámetros</w:t>
+      </w:r>
+      <w:r>
+        <w:rPr>
+          <w:sz w:val="24"/>
+          <w:szCs w:val="24"/>
+          <w:u w:val="single"/>
+        </w:rPr>
+        <w:t xml:space="preserve"> en declaración de funciones</w:t>
+      </w:r>
+      <w:r>
+        <w:rPr>
+          <w:sz w:val="24"/>
+          <w:szCs w:val="24"/>
+        </w:rPr>
+        <w:t xml:space="preserve">: dentro de la declaración de la función se deben obtener los parámetros almacenados en la pila de ejecución (mediante la instrucción “pop”). Cabe aclarar que en el llamado a la función (en el CALL) se apila también la dirección de retorno, por lo que antes de obtener los parámetros es necesario desapilar esta dirección,  luego los parámetros, y a </w:t>
+      </w:r>
+      <w:r>
+        <w:rPr>
+          <w:sz w:val="24"/>
+          <w:szCs w:val="24"/>
+        </w:rPr>
+        <w:t>continuación</w:t>
+      </w:r>
+      <w:r>
+        <w:rPr>
+          <w:sz w:val="24"/>
+          <w:szCs w:val="24"/>
+        </w:rPr>
+        <w:t xml:space="preserve"> volver a almacenarla.</w:t>
+      </w:r>
+    </w:p>
+    <w:p>
+      <w:pPr>
+        <w:tabs>
+          <w:tab w:val="left" w:pos="1695"/>
+        </w:tabs>
+        <w:rPr>
+          <w:b/>
+          <w:sz w:val="24"/>
+          <w:szCs w:val="24"/>
+          <w:u w:val="single"/>
+        </w:rPr>
+      </w:pPr>
+      <w:r>
+        <w:rPr>
+          <w:b/>
+          <w:sz w:val="24"/>
+          <w:szCs w:val="24"/>
+          <w:u w:val="single"/>
+        </w:rPr>
+        <w:t>Conclusión</w:t>
+      </w:r>
+    </w:p>
+    <w:p>
+      <w:pPr>
+        <w:tabs>
+          <w:tab w:val="left" w:pos="1695"/>
+        </w:tabs>
+        <w:rPr>
+          <w:sz w:val="24"/>
+          <w:szCs w:val="24"/>
+        </w:rPr>
+      </w:pPr>
+      <w:bookmarkStart w:id="0" w:name="_GoBack"/>
+      <w:r>
+        <w:rPr>
+          <w:sz w:val="24"/>
+          <w:szCs w:val="24"/>
+        </w:rPr>
+        <w:t>A modo de conclusión es importante destacar que ésta etapa del proyecto tuvo más dificultades que las anteriores, en algunos casos se debió retocar trabajos que se daban por finalizado.</w:t>
+      </w:r>
+      <w:r>
+        <w:rPr>
+          <w:sz w:val="24"/>
+          <w:szCs w:val="24"/>
+        </w:rPr>
+        <w:br/>
+        <w:t>La experiencia fue muy positiva y sirvió para adquirir conocimientos profundos en lo que concierne a la creación y entendimiento de los compiladores.</w:t>
+      </w:r>
+      <w:r>
+        <w:rPr>
+          <w:sz w:val="24"/>
+          <w:szCs w:val="24"/>
+        </w:rPr>
+        <w:br/>
+        <w:t>Dado que al grupo se le asignó solo una porción de la creación de un compilador y éste demandó buena cantidad de tiempo y trabajo, los integrantes adquirieron una dimensión de lo complejo que puede llegar a ser realizar un compilador completo</w:t>
+      </w:r>
+      <w:bookmarkEnd w:id="0"/>
+      <w:r>
+        <w:rPr>
+          <w:sz w:val="24"/>
+          <w:szCs w:val="24"/>
+        </w:rPr>
+        <w:t>.</w:t>
+      </w:r>
     </w:p>
     <w:sectPr>
       <w:pgSz w:w="12240" w:h="15840"/>

</xml_diff>

<commit_message>
Compiladores liquidado, esto no se toca mas!
</commit_message>
<xml_diff>
--- a/Docs/Informe Compiladores(completo).docx
+++ b/Docs/Informe Compiladores(completo).docx
@@ -15588,11 +15588,163 @@
       </w:r>
       <w:r>
         <w:rPr>
+          <w:sz w:val="24"/>
+          <w:szCs w:val="24"/>
+        </w:rPr>
+        <w:t xml:space="preserve">Para las operaciones unarias de </w:t>
+      </w:r>
+      <w:proofErr w:type="spellStart"/>
+      <w:r>
+        <w:rPr>
+          <w:sz w:val="24"/>
+          <w:szCs w:val="24"/>
+        </w:rPr>
+        <w:t>assembler</w:t>
+      </w:r>
+      <w:proofErr w:type="spellEnd"/>
+      <w:r>
+        <w:rPr>
+          <w:sz w:val="24"/>
+          <w:szCs w:val="24"/>
+        </w:rPr>
+        <w:t xml:space="preserve"> (DIV y MUL) no es posible usar [</w:t>
+      </w:r>
+      <w:proofErr w:type="spellStart"/>
+      <w:r>
+        <w:rPr>
+          <w:sz w:val="24"/>
+          <w:szCs w:val="24"/>
+        </w:rPr>
+        <w:t>ebx</w:t>
+      </w:r>
+      <w:proofErr w:type="spellEnd"/>
+      <w:r>
+        <w:rPr>
+          <w:sz w:val="24"/>
+          <w:szCs w:val="24"/>
+        </w:rPr>
+        <w:t>], porque la operación necesita conocer el tamaño del segundo operador, y [</w:t>
+      </w:r>
+      <w:proofErr w:type="spellStart"/>
+      <w:r>
+        <w:rPr>
+          <w:sz w:val="24"/>
+          <w:szCs w:val="24"/>
+        </w:rPr>
+        <w:t>ebx</w:t>
+      </w:r>
+      <w:proofErr w:type="spellEnd"/>
+      <w:r>
+        <w:rPr>
+          <w:sz w:val="24"/>
+          <w:szCs w:val="24"/>
+        </w:rPr>
+        <w:t>] solo indica una variable en una dirección de memoria, sin especificar su tamaño. Para estos casos se envía el valor de [</w:t>
+      </w:r>
+      <w:proofErr w:type="spellStart"/>
+      <w:r>
+        <w:rPr>
+          <w:sz w:val="24"/>
+          <w:szCs w:val="24"/>
+        </w:rPr>
+        <w:t>ebx</w:t>
+      </w:r>
+      <w:proofErr w:type="spellEnd"/>
+      <w:r>
+        <w:rPr>
+          <w:sz w:val="24"/>
+          <w:szCs w:val="24"/>
+        </w:rPr>
+        <w:t>] al propio registro de 16 bits (</w:t>
+      </w:r>
+      <w:proofErr w:type="spellStart"/>
+      <w:r>
+        <w:rPr>
+          <w:sz w:val="24"/>
+          <w:szCs w:val="24"/>
+        </w:rPr>
+        <w:t>bx</w:t>
+      </w:r>
+      <w:proofErr w:type="spellEnd"/>
+      <w:r>
+        <w:rPr>
+          <w:sz w:val="24"/>
+          <w:szCs w:val="24"/>
+        </w:rPr>
+        <w:t xml:space="preserve"> en este caso). Por lo tanto para esos casos nos encontramos con la sentencia:</w:t>
+      </w:r>
+      <w:r>
+        <w:rPr>
+          <w:sz w:val="24"/>
+          <w:szCs w:val="24"/>
+        </w:rPr>
+        <w:br/>
+        <w:t xml:space="preserve">MOV </w:t>
+      </w:r>
+      <w:proofErr w:type="spellStart"/>
+      <w:r>
+        <w:rPr>
+          <w:sz w:val="24"/>
+          <w:szCs w:val="24"/>
+        </w:rPr>
+        <w:t>bx</w:t>
+      </w:r>
+      <w:proofErr w:type="spellEnd"/>
+      <w:r>
+        <w:rPr>
+          <w:sz w:val="24"/>
+          <w:szCs w:val="24"/>
+        </w:rPr>
+        <w:t>, [</w:t>
+      </w:r>
+      <w:proofErr w:type="spellStart"/>
+      <w:r>
+        <w:rPr>
+          <w:sz w:val="24"/>
+          <w:szCs w:val="24"/>
+        </w:rPr>
+        <w:t>ebx</w:t>
+      </w:r>
+      <w:proofErr w:type="spellEnd"/>
+      <w:r>
+        <w:rPr>
+          <w:sz w:val="24"/>
+          <w:szCs w:val="24"/>
+        </w:rPr>
+        <w:t>]</w:t>
+      </w:r>
+      <w:r>
+        <w:rPr>
+          <w:sz w:val="24"/>
+          <w:szCs w:val="24"/>
+        </w:rPr>
+        <w:br/>
+        <w:t xml:space="preserve">MUL/DIV </w:t>
+      </w:r>
+      <w:proofErr w:type="spellStart"/>
+      <w:r>
+        <w:rPr>
+          <w:sz w:val="24"/>
+          <w:szCs w:val="24"/>
+        </w:rPr>
+        <w:t>bx</w:t>
+      </w:r>
+      <w:proofErr w:type="spellEnd"/>
+      <w:r>
+        <w:rPr>
+          <w:sz w:val="24"/>
+          <w:szCs w:val="24"/>
+        </w:rPr>
+        <w:br/>
+      </w:r>
+      <w:r>
+        <w:rPr>
           <w:b/>
           <w:sz w:val="24"/>
           <w:szCs w:val="24"/>
           <w:u w:val="single"/>
         </w:rPr>
+        <w:lastRenderedPageBreak/>
         <w:br/>
         <w:t xml:space="preserve">COMENTARIO: </w:t>
       </w:r>
@@ -16055,7 +16207,15 @@
           <w:szCs w:val="24"/>
         </w:rPr>
         <w:br/>
-        <w:t>La experiencia fue muy positiva y sirvió para adquirir conocimientos profundos en lo que concierne a la creación y entendimiento de los compiladores.</w:t>
+        <w:t xml:space="preserve">La experiencia fue muy positiva y sirvió para adquirir conocimientos profundos en lo que </w:t>
+      </w:r>
+      <w:r>
+        <w:rPr>
+          <w:sz w:val="24"/>
+          <w:szCs w:val="24"/>
+        </w:rPr>
+        <w:lastRenderedPageBreak/>
+        <w:t>concierne a la creación y entendimiento de los compiladores.</w:t>
       </w:r>
       <w:r>
         <w:rPr>

</xml_diff>